<commit_message>
Úprava zdrojů, práce na kapitole momentální úprava svěřenských fondů, úprava mappingu
</commit_message>
<xml_diff>
--- a/Bakalářská Práce/Seminární práce na téma zdanění svěřeneckých fondů.docx
+++ b/Bakalářská Práce/Seminární práce na téma zdanění svěřeneckých fondů.docx
@@ -7,6 +7,8 @@
         <w:pStyle w:val="Title"/>
         <w:jc w:val="center"/>
       </w:pPr>
+      <w:bookmarkStart w:id="0" w:name="_GoBack"/>
+      <w:bookmarkEnd w:id="0"/>
       <w:r>
         <w:t>Seminární práce na téma zdanění svěřeneckých fondů</w:t>
       </w:r>
@@ -64,11 +66,9 @@
           <w:pPr>
             <w:pStyle w:val="TOCHeading"/>
           </w:pPr>
-          <w:proofErr w:type="spellStart"/>
           <w:r>
             <w:t>Obsah</w:t>
           </w:r>
-          <w:proofErr w:type="spellEnd"/>
         </w:p>
         <w:p>
           <w:pPr>
@@ -629,7 +629,7 @@
           <w:szCs w:val="24"/>
         </w:rPr>
       </w:pPr>
-      <w:bookmarkStart w:id="0" w:name="_Toc531730007"/>
+      <w:bookmarkStart w:id="1" w:name="_Toc531730007"/>
       <w:r>
         <w:rPr>
           <w:rFonts w:cstheme="majorHAnsi"/>
@@ -638,7 +638,7 @@
         </w:rPr>
         <w:t>Úvod</w:t>
       </w:r>
-      <w:bookmarkEnd w:id="0"/>
+      <w:bookmarkEnd w:id="1"/>
     </w:p>
     <w:p>
       <w:pPr>
@@ -761,8 +761,6 @@
         </w:rPr>
         <w:t xml:space="preserve"> Ve své práci bych rád dosáhl zhodnocení, zda se může založení svěřenského fondu vyplatit z daňového hlediska.</w:t>
       </w:r>
-      <w:bookmarkStart w:id="1" w:name="_GoBack"/>
-      <w:bookmarkEnd w:id="1"/>
     </w:p>
     <w:p>
       <w:pPr>
@@ -1218,57 +1216,29 @@
         <w:rPr>
           <w:rFonts w:asciiTheme="majorHAnsi" w:hAnsiTheme="majorHAnsi" w:cstheme="majorHAnsi"/>
         </w:rPr>
-        <w:t xml:space="preserve">Poplatník, který je založen k veřejně prospěšnému účelu totiž funguje ve zvláštním režimu dle paragrafu </w:t>
-      </w:r>
-      <w:proofErr w:type="gramStart"/>
-      <w:r>
-        <w:rPr>
-          <w:rFonts w:asciiTheme="majorHAnsi" w:hAnsiTheme="majorHAnsi" w:cstheme="majorHAnsi"/>
-        </w:rPr>
-        <w:t>18a</w:t>
-      </w:r>
-      <w:proofErr w:type="gramEnd"/>
-      <w:r>
-        <w:rPr>
-          <w:rFonts w:asciiTheme="majorHAnsi" w:hAnsiTheme="majorHAnsi" w:cstheme="majorHAnsi"/>
-        </w:rPr>
-        <w:t>.</w:t>
-      </w:r>
-    </w:p>
-    <w:p>
-      <w:pPr>
-        <w:spacing w:line="360" w:lineRule="auto"/>
-        <w:rPr>
-          <w:rFonts w:asciiTheme="majorHAnsi" w:hAnsiTheme="majorHAnsi" w:cstheme="majorHAnsi"/>
-        </w:rPr>
-      </w:pPr>
-    </w:p>
-    <w:p>
-      <w:pPr>
-        <w:spacing w:line="360" w:lineRule="auto"/>
-        <w:rPr>
-          <w:rFonts w:asciiTheme="majorHAnsi" w:hAnsiTheme="majorHAnsi" w:cstheme="majorHAnsi"/>
-        </w:rPr>
-      </w:pPr>
-      <w:r>
-        <w:rPr>
-          <w:rFonts w:asciiTheme="majorHAnsi" w:hAnsiTheme="majorHAnsi" w:cstheme="majorHAnsi"/>
-        </w:rPr>
-        <w:t xml:space="preserve">Výše jsem v závorce zmínil, že pro účely DPH zákon nahlíží na svěřenský fond jako na právnickou osobu. Toto stanovuje zákon o dani z přidané hodnoty v paragrafu </w:t>
-      </w:r>
-      <w:proofErr w:type="gramStart"/>
-      <w:r>
-        <w:rPr>
-          <w:rFonts w:asciiTheme="majorHAnsi" w:hAnsiTheme="majorHAnsi" w:cstheme="majorHAnsi"/>
-        </w:rPr>
-        <w:t>4b</w:t>
-      </w:r>
-      <w:proofErr w:type="gramEnd"/>
-      <w:r>
-        <w:rPr>
-          <w:rFonts w:asciiTheme="majorHAnsi" w:hAnsiTheme="majorHAnsi" w:cstheme="majorHAnsi"/>
-        </w:rPr>
-        <w:t>, odstavec 2:</w:t>
+        <w:t>Poplatník, který je založen k veřejně prospěšnému účelu totiž funguje ve zvláštním režimu dle paragrafu 18a.</w:t>
+      </w:r>
+    </w:p>
+    <w:p>
+      <w:pPr>
+        <w:spacing w:line="360" w:lineRule="auto"/>
+        <w:rPr>
+          <w:rFonts w:asciiTheme="majorHAnsi" w:hAnsiTheme="majorHAnsi" w:cstheme="majorHAnsi"/>
+        </w:rPr>
+      </w:pPr>
+    </w:p>
+    <w:p>
+      <w:pPr>
+        <w:spacing w:line="360" w:lineRule="auto"/>
+        <w:rPr>
+          <w:rFonts w:asciiTheme="majorHAnsi" w:hAnsiTheme="majorHAnsi" w:cstheme="majorHAnsi"/>
+        </w:rPr>
+      </w:pPr>
+      <w:r>
+        <w:rPr>
+          <w:rFonts w:asciiTheme="majorHAnsi" w:hAnsiTheme="majorHAnsi" w:cstheme="majorHAnsi"/>
+        </w:rPr>
+        <w:t>Výše jsem v závorce zmínil, že pro účely DPH zákon nahlíží na svěřenský fond jako na právnickou osobu. Toto stanovuje zákon o dani z přidané hodnoty v paragrafu 4b, odstavec 2:</w:t>
       </w:r>
     </w:p>
     <w:p>
@@ -1764,21 +1734,7 @@
         <w:rPr>
           <w:rFonts w:asciiTheme="majorHAnsi" w:hAnsiTheme="majorHAnsi" w:cstheme="majorHAnsi"/>
         </w:rPr>
-        <w:t>se tento zákon vztahuje i na svěřenské fondy, označuje tedy svěřenský fond jako účetní jednotku a z toho důvodu je svěřenský fond povinen vést účetnictví. Dle §</w:t>
-      </w:r>
-      <w:proofErr w:type="gramStart"/>
-      <w:r>
-        <w:rPr>
-          <w:rFonts w:asciiTheme="majorHAnsi" w:hAnsiTheme="majorHAnsi" w:cstheme="majorHAnsi"/>
-        </w:rPr>
-        <w:t>4a</w:t>
-      </w:r>
-      <w:proofErr w:type="gramEnd"/>
-      <w:r>
-        <w:rPr>
-          <w:rFonts w:asciiTheme="majorHAnsi" w:hAnsiTheme="majorHAnsi" w:cstheme="majorHAnsi"/>
-        </w:rPr>
-        <w:t xml:space="preserve"> odstavce (1)</w:t>
+        <w:t>se tento zákon vztahuje i na svěřenské fondy, označuje tedy svěřenský fond jako účetní jednotku a z toho důvodu je svěřenský fond povinen vést účetnictví. Dle §4a odstavce (1)</w:t>
       </w:r>
       <w:r>
         <w:rPr>
@@ -1975,35 +1931,7 @@
         <w:rPr>
           <w:rFonts w:asciiTheme="majorHAnsi" w:hAnsiTheme="majorHAnsi" w:cstheme="majorHAnsi"/>
         </w:rPr>
-        <w:t xml:space="preserve"> a výše daně je dle § 36 ZDP </w:t>
-      </w:r>
-      <w:proofErr w:type="gramStart"/>
-      <w:r>
-        <w:rPr>
-          <w:rFonts w:asciiTheme="majorHAnsi" w:hAnsiTheme="majorHAnsi" w:cstheme="majorHAnsi"/>
-        </w:rPr>
-        <w:t>15%</w:t>
-      </w:r>
-      <w:proofErr w:type="gramEnd"/>
-      <w:r>
-        <w:rPr>
-          <w:rFonts w:asciiTheme="majorHAnsi" w:hAnsiTheme="majorHAnsi" w:cstheme="majorHAnsi"/>
-        </w:rPr>
-        <w:t>. Při výběru daně srážkou podle zvláštní sazby daně se výběr daně řídí §</w:t>
-      </w:r>
-      <w:proofErr w:type="gramStart"/>
-      <w:r>
-        <w:rPr>
-          <w:rFonts w:asciiTheme="majorHAnsi" w:hAnsiTheme="majorHAnsi" w:cstheme="majorHAnsi"/>
-        </w:rPr>
-        <w:t>38d</w:t>
-      </w:r>
-      <w:proofErr w:type="gramEnd"/>
-      <w:r>
-        <w:rPr>
-          <w:rFonts w:asciiTheme="majorHAnsi" w:hAnsiTheme="majorHAnsi" w:cstheme="majorHAnsi"/>
-        </w:rPr>
-        <w:t>. Pokud se neplní FO, nýbrž osobě právnické, tak se postupuje obdobně dle § 36 (2). Pří vyplácení ze svěřenského fondu dále platí zásada, že první se vyplácí ze zisku svěřenského fondu, až poté z majetku svěřenského fondu.</w:t>
+        <w:t xml:space="preserve"> a výše daně je dle § 36 ZDP 15%. Při výběru daně srážkou podle zvláštní sazby daně se výběr daně řídí §38d. Pokud se neplní FO, nýbrž osobě právnické, tak se postupuje obdobně dle § 36 (2). Pří vyplácení ze svěřenského fondu dále platí zásada, že první se vyplácí ze zisku svěřenského fondu, až poté z majetku svěřenského fondu.</w:t>
       </w:r>
       <w:r>
         <w:rPr>
@@ -2015,21 +1943,7 @@
         <w:rPr>
           <w:rFonts w:asciiTheme="majorHAnsi" w:hAnsiTheme="majorHAnsi" w:cstheme="majorHAnsi"/>
         </w:rPr>
-        <w:t xml:space="preserve">ýjimka. Tato výjimka se používá pro případy, kdy je vypláceno obmyšlenému z majetku, který byl do svěřenského fondu vyčleněn pro případ </w:t>
-      </w:r>
-      <w:proofErr w:type="gramStart"/>
-      <w:r>
-        <w:rPr>
-          <w:rFonts w:asciiTheme="majorHAnsi" w:hAnsiTheme="majorHAnsi" w:cstheme="majorHAnsi"/>
-        </w:rPr>
-        <w:t>smrti</w:t>
-      </w:r>
-      <w:proofErr w:type="gramEnd"/>
-      <w:r>
-        <w:rPr>
-          <w:rFonts w:asciiTheme="majorHAnsi" w:hAnsiTheme="majorHAnsi" w:cstheme="majorHAnsi"/>
-        </w:rPr>
-        <w:t xml:space="preserve"> popřípadě z majetku, který zvýšil majetek daného svěřenského fondu pro případ smrti. Dalšímu osvobození od daně podléhá bezúplatný příjem z majetku obmyšleného, který byl do SF vyčleněn nebo zvýšil jeho majetek. Příjem je dále bezúplatný, pokud jím byl zvýšen majetek svěřenského fondu příbuzným podle § 10, odstavce 3, písmene c) ZDP. Dále pokud úhrn nabytého příjmu nepřevýšil dle totožného odstavce, písmene c), bodu 5, 15 000,-.</w:t>
+        <w:t>ýjimka. Tato výjimka se používá pro případy, kdy je vypláceno obmyšlenému z majetku, který byl do svěřenského fondu vyčleněn pro případ smrti popřípadě z majetku, který zvýšil majetek daného svěřenského fondu pro případ smrti. Dalšímu osvobození od daně podléhá bezúplatný příjem z majetku obmyšleného, který byl do SF vyčleněn nebo zvýšil jeho majetek. Příjem je dále bezúplatný, pokud jím byl zvýšen majetek svěřenského fondu příbuzným podle § 10, odstavce 3, písmene c) ZDP. Dále pokud úhrn nabytého příjmu nepřevýšil dle totožného odstavce, písmene c), bodu 5, 15 000,-.</w:t>
       </w:r>
     </w:p>
     <w:p>
@@ -2088,35 +2002,7 @@
         <w:rPr>
           <w:rFonts w:asciiTheme="majorHAnsi" w:hAnsiTheme="majorHAnsi" w:cstheme="majorHAnsi"/>
         </w:rPr>
-        <w:t xml:space="preserve">Co se úpravy zdanění odměny svěřenského správce týče, tak jsem bohužel nenašel jasnou odpověď, nicméně troufám si tvrdit, že s největší pravděpodobností půjde o samostatnou výdělečnou </w:t>
-      </w:r>
-      <w:proofErr w:type="gramStart"/>
-      <w:r>
-        <w:rPr>
-          <w:rFonts w:asciiTheme="majorHAnsi" w:hAnsiTheme="majorHAnsi" w:cstheme="majorHAnsi"/>
-        </w:rPr>
-        <w:t>činnost</w:t>
-      </w:r>
-      <w:proofErr w:type="gramEnd"/>
-      <w:r>
-        <w:rPr>
-          <w:rFonts w:asciiTheme="majorHAnsi" w:hAnsiTheme="majorHAnsi" w:cstheme="majorHAnsi"/>
-        </w:rPr>
-        <w:t xml:space="preserve"> přičemž zisk z ní se daní dle § 7 ZDP. Dále pokud by se jednalo například o rodinný svěřenský fond, kde by daný fond spravoval například člen rodiny za účelem udržení/rozmnožení prostředků </w:t>
-      </w:r>
-      <w:proofErr w:type="gramStart"/>
-      <w:r>
-        <w:rPr>
-          <w:rFonts w:asciiTheme="majorHAnsi" w:hAnsiTheme="majorHAnsi" w:cstheme="majorHAnsi"/>
-        </w:rPr>
-        <w:t>fondu</w:t>
-      </w:r>
-      <w:proofErr w:type="gramEnd"/>
-      <w:r>
-        <w:rPr>
-          <w:rFonts w:asciiTheme="majorHAnsi" w:hAnsiTheme="majorHAnsi" w:cstheme="majorHAnsi"/>
-        </w:rPr>
-        <w:t xml:space="preserve"> avšak bez účelu dosáhnout tak příjmu sám pro sebe, tak by se dalo uvažovat o zdanění dle § 10 ZDP, tedy o ostatních (příležitostných) příjmech</w:t>
+        <w:t>Co se úpravy zdanění odměny svěřenského správce týče, tak jsem bohužel nenašel jasnou odpověď, nicméně troufám si tvrdit, že s největší pravděpodobností půjde o samostatnou výdělečnou činnost přičemž zisk z ní se daní dle § 7 ZDP. Dále pokud by se jednalo například o rodinný svěřenský fond, kde by daný fond spravoval například člen rodiny za účelem udržení/rozmnožení prostředků fondu avšak bez účelu dosáhnout tak příjmu sám pro sebe, tak by se dalo uvažovat o zdanění dle § 10 ZDP, tedy o ostatních (příležitostných) příjmech</w:t>
       </w:r>
       <w:r>
         <w:rPr>
@@ -2300,13 +2186,8 @@
         <w:footnoteRef/>
       </w:r>
       <w:r>
-        <w:t xml:space="preserve"> Zákon č. 586/1992 Sb., zákon o daních z příjmu, § </w:t>
-      </w:r>
-      <w:proofErr w:type="gramStart"/>
-      <w:r>
-        <w:t>18a</w:t>
-      </w:r>
-      <w:proofErr w:type="gramEnd"/>
+        <w:t xml:space="preserve"> Zákon č. 586/1992 Sb., zákon o daních z příjmu, § 18a</w:t>
+      </w:r>
     </w:p>
   </w:footnote>
   <w:footnote w:id="4">
@@ -2321,15 +2202,7 @@
         <w:footnoteRef/>
       </w:r>
       <w:r>
-        <w:t xml:space="preserve"> Zákon č. 235/2004 Sb., zákon o dani z přidané hodnoty, § </w:t>
-      </w:r>
-      <w:proofErr w:type="gramStart"/>
-      <w:r>
-        <w:t>4b</w:t>
-      </w:r>
-      <w:proofErr w:type="gramEnd"/>
-      <w:r>
-        <w:t>, (2)</w:t>
+        <w:t xml:space="preserve"> Zákon č. 235/2004 Sb., zákon o dani z přidané hodnoty, § 4b, (2)</w:t>
       </w:r>
     </w:p>
   </w:footnote>
@@ -2361,15 +2234,7 @@
         <w:footnoteRef/>
       </w:r>
       <w:r>
-        <w:t xml:space="preserve"> Zákon č. 563/1991 Sb., o účetnictví, §</w:t>
-      </w:r>
-      <w:proofErr w:type="gramStart"/>
-      <w:r>
-        <w:t>4a</w:t>
-      </w:r>
-      <w:proofErr w:type="gramEnd"/>
-      <w:r>
-        <w:t>, (1)</w:t>
+        <w:t xml:space="preserve"> Zákon č. 563/1991 Sb., o účetnictví, §4a, (1)</w:t>
       </w:r>
     </w:p>
   </w:footnote>
@@ -2943,7 +2808,7 @@
     </w:rPrDefault>
     <w:pPrDefault/>
   </w:docDefaults>
-  <w:latentStyles w:defLockedState="0" w:defUIPriority="99" w:defSemiHidden="0" w:defUnhideWhenUsed="0" w:defQFormat="0" w:count="375">
+  <w:latentStyles w:defLockedState="0" w:defUIPriority="99" w:defSemiHidden="0" w:defUnhideWhenUsed="0" w:defQFormat="0" w:count="376">
     <w:lsdException w:name="Normal" w:uiPriority="0" w:qFormat="1"/>
     <w:lsdException w:name="heading 1" w:uiPriority="9" w:qFormat="1"/>
     <w:lsdException w:name="heading 2" w:semiHidden="1" w:uiPriority="9" w:unhideWhenUsed="1" w:qFormat="1"/>
@@ -3049,7 +2914,6 @@
     <w:lsdException w:name="HTML Sample" w:semiHidden="1" w:unhideWhenUsed="1"/>
     <w:lsdException w:name="HTML Typewriter" w:semiHidden="1" w:unhideWhenUsed="1"/>
     <w:lsdException w:name="HTML Variable" w:semiHidden="1" w:unhideWhenUsed="1"/>
-    <w:lsdException w:name="Normal Table" w:semiHidden="1" w:unhideWhenUsed="1"/>
     <w:lsdException w:name="annotation subject" w:semiHidden="1" w:unhideWhenUsed="1"/>
     <w:lsdException w:name="No List" w:semiHidden="1" w:unhideWhenUsed="1"/>
     <w:lsdException w:name="Outline List 1" w:semiHidden="1" w:unhideWhenUsed="1"/>
@@ -3096,10 +2960,8 @@
     <w:lsdException w:name="Table Subtle 2" w:semiHidden="1" w:unhideWhenUsed="1"/>
     <w:lsdException w:name="Table Web 1" w:semiHidden="1" w:unhideWhenUsed="1"/>
     <w:lsdException w:name="Table Web 2" w:semiHidden="1" w:unhideWhenUsed="1"/>
-    <w:lsdException w:name="Table Web 3" w:semiHidden="1" w:unhideWhenUsed="1"/>
     <w:lsdException w:name="Balloon Text" w:semiHidden="1" w:unhideWhenUsed="1"/>
     <w:lsdException w:name="Table Grid" w:uiPriority="39"/>
-    <w:lsdException w:name="Table Theme" w:semiHidden="1" w:unhideWhenUsed="1"/>
     <w:lsdException w:name="Placeholder Text" w:semiHidden="1"/>
     <w:lsdException w:name="No Spacing" w:uiPriority="1" w:qFormat="1"/>
     <w:lsdException w:name="Light Shading" w:uiPriority="60"/>
@@ -3319,6 +3181,7 @@
     <w:lsdException w:name="Smart Hyperlink" w:semiHidden="1" w:unhideWhenUsed="1"/>
     <w:lsdException w:name="Hashtag" w:semiHidden="1" w:unhideWhenUsed="1"/>
     <w:lsdException w:name="Unresolved Mention" w:semiHidden="1" w:unhideWhenUsed="1"/>
+    <w:lsdException w:name="Smart Link" w:semiHidden="1" w:unhideWhenUsed="1"/>
   </w:latentStyles>
   <w:style w:type="paragraph" w:default="1" w:styleId="Normal">
     <w:name w:val="Normal"/>
@@ -4135,7 +3998,7 @@
 </file>
 
 <file path=customXml/itemProps1.xml><?xml version="1.0" encoding="utf-8"?>
-<ds:datastoreItem xmlns:ds="http://schemas.openxmlformats.org/officeDocument/2006/customXml" ds:itemID="{C9966226-0800-F848-B1A0-F201087A2640}">
+<ds:datastoreItem xmlns:ds="http://schemas.openxmlformats.org/officeDocument/2006/customXml" ds:itemID="{48B7A4FB-CFD1-A349-BC1C-168E411CA7A1}">
   <ds:schemaRefs>
     <ds:schemaRef ds:uri="http://schemas.openxmlformats.org/officeDocument/2006/bibliography"/>
   </ds:schemaRefs>

</xml_diff>